<commit_message>
Cambios en el link de acceso
</commit_message>
<xml_diff>
--- a/Tarea2-Solo/Bitácora POO_DunierJavier.docx
+++ b/Tarea2-Solo/Bitácora POO_DunierJavier.docx
@@ -390,14 +390,25 @@
           <w:lang w:val="es-MX"/>
         </w:rPr>
       </w:pPr>
-      <w:r>
-        <w:rPr>
-          <w:rFonts w:ascii="Times New Roman" w:hAnsi="Times New Roman"/>
-          <w:b/>
-          <w:bCs/>
-          <w:lang w:val="es-MX"/>
-        </w:rPr>
-        <w:t xml:space="preserve">Dunier </w:t>
+      <w:proofErr w:type="spellStart"/>
+      <w:r>
+        <w:rPr>
+          <w:rFonts w:ascii="Times New Roman" w:hAnsi="Times New Roman"/>
+          <w:b/>
+          <w:bCs/>
+          <w:lang w:val="es-MX"/>
+        </w:rPr>
+        <w:t>Dunier</w:t>
+      </w:r>
+      <w:proofErr w:type="spellEnd"/>
+      <w:r>
+        <w:rPr>
+          <w:rFonts w:ascii="Times New Roman" w:hAnsi="Times New Roman"/>
+          <w:b/>
+          <w:bCs/>
+          <w:lang w:val="es-MX"/>
+        </w:rPr>
+        <w:t xml:space="preserve"> </w:t>
       </w:r>
       <w:r>
         <w:rPr>
@@ -725,12 +736,21 @@
                 <w:lang w:val="es-MX"/>
               </w:rPr>
             </w:pPr>
-            <w:r>
-              <w:rPr>
-                <w:rFonts w:ascii="Times New Roman" w:hAnsi="Times New Roman"/>
-                <w:lang w:val="es-MX"/>
-              </w:rPr>
-              <w:t>Dunier Javier Bolaños Ram</w:t>
+            <w:proofErr w:type="spellStart"/>
+            <w:r>
+              <w:rPr>
+                <w:rFonts w:ascii="Times New Roman" w:hAnsi="Times New Roman"/>
+                <w:lang w:val="es-MX"/>
+              </w:rPr>
+              <w:t>Dunier</w:t>
+            </w:r>
+            <w:proofErr w:type="spellEnd"/>
+            <w:r>
+              <w:rPr>
+                <w:rFonts w:ascii="Times New Roman" w:hAnsi="Times New Roman"/>
+                <w:lang w:val="es-MX"/>
+              </w:rPr>
+              <w:t xml:space="preserve"> Javier Bolaños Ram</w:t>
             </w:r>
             <w:r>
               <w:rPr>
@@ -1096,12 +1116,21 @@
                 <w:lang w:val="es-MX"/>
               </w:rPr>
             </w:pPr>
-            <w:r>
-              <w:rPr>
-                <w:rFonts w:ascii="Times New Roman" w:hAnsi="Times New Roman"/>
-                <w:lang w:val="es-MX"/>
-              </w:rPr>
-              <w:t xml:space="preserve">Floribeth </w:t>
+            <w:proofErr w:type="spellStart"/>
+            <w:r>
+              <w:rPr>
+                <w:rFonts w:ascii="Times New Roman" w:hAnsi="Times New Roman"/>
+                <w:lang w:val="es-MX"/>
+              </w:rPr>
+              <w:t>Floribeth</w:t>
+            </w:r>
+            <w:proofErr w:type="spellEnd"/>
+            <w:r>
+              <w:rPr>
+                <w:rFonts w:ascii="Times New Roman" w:hAnsi="Times New Roman"/>
+                <w:lang w:val="es-MX"/>
+              </w:rPr>
+              <w:t xml:space="preserve"> </w:t>
             </w:r>
             <w:r>
               <w:rPr>
@@ -1117,6 +1146,7 @@
               </w:rPr>
               <w:t xml:space="preserve"> </w:t>
             </w:r>
+            <w:proofErr w:type="spellStart"/>
             <w:r>
               <w:rPr>
                 <w:rFonts w:ascii="Times New Roman" w:hAnsi="Times New Roman"/>
@@ -1124,6 +1154,7 @@
               </w:rPr>
               <w:t>Ramírez</w:t>
             </w:r>
+            <w:proofErr w:type="spellEnd"/>
           </w:p>
         </w:tc>
       </w:tr>
@@ -1640,18 +1671,26 @@
         </w:rPr>
         <w:t xml:space="preserve"> </w:t>
       </w:r>
-      <w:hyperlink r:id="rId8" w:history="1">
-        <w:r>
-          <w:rPr>
-            <w:rStyle w:val="Hyperlink"/>
-            <w:b/>
-            <w:bCs/>
-            <w:sz w:val="22"/>
-            <w:szCs w:val="18"/>
-          </w:rPr>
-          <w:t>https://github.com/DjJavvyStark8000/INA_POO_Portafolio/tree/main/Tarea1-Grupal.git</w:t>
-        </w:r>
-      </w:hyperlink>
+      <w:r>
+        <w:rPr>
+          <w:b/>
+          <w:bCs/>
+          <w:color w:val="0070C0"/>
+          <w:sz w:val="22"/>
+          <w:szCs w:val="18"/>
+        </w:rPr>
+        <w:t>https://github.com/DjJavvyStark8000/INA_POO_Portafolio/tree/main/Tarea2-Solo</w:t>
+      </w:r>
+      <w:r>
+        <w:rPr>
+          <w:b/>
+          <w:bCs/>
+          <w:color w:val="0070C0"/>
+          <w:sz w:val="22"/>
+          <w:szCs w:val="18"/>
+        </w:rPr>
+        <w:t>.git</w:t>
+      </w:r>
     </w:p>
     <w:p>
       <w:pPr>
@@ -1884,10 +1923,18 @@
               <w:t>R</w:t>
             </w:r>
             <w:r>
-              <w:t>e El</w:t>
-            </w:r>
-            <w:r>
-              <w:t>Investigar el Sistema Operativo Android</w:t>
+              <w:t xml:space="preserve">e </w:t>
+            </w:r>
+            <w:proofErr w:type="spellStart"/>
+            <w:r>
+              <w:t>El</w:t>
+            </w:r>
+            <w:r>
+              <w:t>Investigar</w:t>
+            </w:r>
+            <w:proofErr w:type="spellEnd"/>
+            <w:r>
+              <w:t xml:space="preserve"> el Sistema Operativo Android</w:t>
             </w:r>
             <w:r>
               <w:t>.</w:t>
@@ -1967,7 +2014,15 @@
           <w:p/>
           <w:p>
             <w:r>
-              <w:t>No tuve conexión al internet por varios días, me fue difícil desarrollar algunos puntos en la investigación.</w:t>
+              <w:t xml:space="preserve">No tuve conexión </w:t>
+            </w:r>
+            <w:proofErr w:type="spellStart"/>
+            <w:r>
+              <w:t>al</w:t>
+            </w:r>
+            <w:proofErr w:type="spellEnd"/>
+            <w:r>
+              <w:t xml:space="preserve"> internet por varios días, me fue difícil desarrollar algunos puntos en la investigación.</w:t>
             </w:r>
           </w:p>
         </w:tc>
@@ -2966,15 +3021,6 @@
 </file>
 
 <file path=customXml/item1.xml><?xml version="1.0" encoding="utf-8"?>
-<?mso-contentType ?>
-<FormTemplates xmlns="http://schemas.microsoft.com/sharepoint/v3/contenttype/forms">
-  <Display>DocumentLibraryForm</Display>
-  <Edit>DocumentLibraryForm</Edit>
-  <New>DocumentLibraryForm</New>
-</FormTemplates>
-</file>
-
-<file path=customXml/item2.xml><?xml version="1.0" encoding="utf-8"?>
 <ct:contentTypeSchema xmlns:ct="http://schemas.microsoft.com/office/2006/metadata/contentType" xmlns:ma="http://schemas.microsoft.com/office/2006/metadata/properties/metaAttributes" ct:_="" ma:_="" ma:contentTypeName="Documento" ma:contentTypeID="0x010100AA77A08971191D4983EB4298F6766649" ma:contentTypeVersion="10" ma:contentTypeDescription="Crear nuevo documento." ma:contentTypeScope="" ma:versionID="737f9b5892fde7d7ed2cbcc7a893d671">
   <xsd:schema xmlns:xsd="http://www.w3.org/2001/XMLSchema" xmlns:xs="http://www.w3.org/2001/XMLSchema" xmlns:p="http://schemas.microsoft.com/office/2006/metadata/properties" xmlns:ns2="b038d38e-3419-40fd-8945-56417ca14b40" xmlns:ns3="a7bf6601-51d1-44bb-b2a3-1b095cc1ce4b" targetNamespace="http://schemas.microsoft.com/office/2006/metadata/properties" ma:root="true" ma:fieldsID="84771f846a106b61e7a704540d45dd34" ns2:_="" ns3:_="">
     <xsd:import namespace="b038d38e-3419-40fd-8945-56417ca14b40"/>
@@ -3163,6 +3209,15 @@
 </ct:contentTypeSchema>
 </file>
 
+<file path=customXml/item2.xml><?xml version="1.0" encoding="utf-8"?>
+<?mso-contentType ?>
+<FormTemplates xmlns="http://schemas.microsoft.com/sharepoint/v3/contenttype/forms">
+  <Display>DocumentLibraryForm</Display>
+  <Edit>DocumentLibraryForm</Edit>
+  <New>DocumentLibraryForm</New>
+</FormTemplates>
+</file>
+
 <file path=customXml/item3.xml><?xml version="1.0" encoding="utf-8"?>
 <p:properties xmlns:p="http://schemas.microsoft.com/office/2006/metadata/properties" xmlns:xsi="http://www.w3.org/2001/XMLSchema-instance" xmlns:pc="http://schemas.microsoft.com/office/infopath/2007/PartnerControls">
   <documentManagement>
@@ -3175,14 +3230,6 @@
 </file>
 
 <file path=customXml/itemProps1.xml><?xml version="1.0" encoding="utf-8"?>
-<ds:datastoreItem xmlns:ds="http://schemas.openxmlformats.org/officeDocument/2006/customXml" ds:itemID="{7652CB41-9D2E-4B80-8013-E44048C0E2C8}">
-  <ds:schemaRefs>
-    <ds:schemaRef ds:uri="http://schemas.microsoft.com/sharepoint/v3/contenttype/forms"/>
-  </ds:schemaRefs>
-</ds:datastoreItem>
-</file>
-
-<file path=customXml/itemProps2.xml><?xml version="1.0" encoding="utf-8"?>
 <ds:datastoreItem xmlns:ds="http://schemas.openxmlformats.org/officeDocument/2006/customXml" ds:itemID="{D3FB0A47-53F9-4504-9637-BCFF814430B8}">
   <ds:schemaRefs>
     <ds:schemaRef ds:uri="http://schemas.microsoft.com/office/2006/metadata/contentType"/>
@@ -3201,6 +3248,14 @@
 </ds:datastoreItem>
 </file>
 
+<file path=customXml/itemProps2.xml><?xml version="1.0" encoding="utf-8"?>
+<ds:datastoreItem xmlns:ds="http://schemas.openxmlformats.org/officeDocument/2006/customXml" ds:itemID="{7652CB41-9D2E-4B80-8013-E44048C0E2C8}">
+  <ds:schemaRefs>
+    <ds:schemaRef ds:uri="http://schemas.microsoft.com/sharepoint/v3/contenttype/forms"/>
+  </ds:schemaRefs>
+</ds:datastoreItem>
+</file>
+
 <file path=customXml/itemProps3.xml><?xml version="1.0" encoding="utf-8"?>
 <ds:datastoreItem xmlns:ds="http://schemas.openxmlformats.org/officeDocument/2006/customXml" ds:itemID="{98956B01-1471-4AAA-BD86-8E39AADB69A2}">
   <ds:schemaRefs>

</xml_diff>